<commit_message>
Exploring ES6 Arrow Functions
Added to write up about ES5 functions vs. ES6 regular arrow functions +
ES6 expression arrow functions

Added es6-arrow-functions.js to playground to sow coded examples
</commit_message>
<xml_diff>
--- a/The Full React Guide.docx
+++ b/The Full React Guide.docx
@@ -5918,271 +5918,1010 @@
         </w:rPr>
       </w:pPr>
       <w:r>
-        <w:t>You can also check if age exists by nesting an and statement to check for it</w:t>
-      </w:r>
-      <w:r>
-        <w:t>:</w:t>
-      </w:r>
+        <w:t>You can also check if age exists by nesting an and statement to check for it:</w:t>
+      </w:r>
+    </w:p>
+    <w:p>
+      <w:pPr>
+        <w:pStyle w:val="ListParagraph"/>
+        <w:numPr>
+          <w:ilvl w:val="0"/>
+          <w:numId w:val="1"/>
+        </w:numPr>
+        <w:shd w:val="clear" w:color="auto" w:fill="272822"/>
+        <w:spacing w:after="0" w:line="285" w:lineRule="atLeast"/>
+        <w:rPr>
+          <w:rFonts w:ascii="Consolas" w:eastAsia="Times New Roman" w:hAnsi="Consolas" w:cs="Times New Roman"/>
+          <w:color w:val="F8F8F2"/>
+          <w:sz w:val="21"/>
+          <w:szCs w:val="21"/>
+        </w:rPr>
+      </w:pPr>
+      <w:r>
+        <w:rPr>
+          <w:rFonts w:ascii="Consolas" w:eastAsia="Times New Roman" w:hAnsi="Consolas" w:cs="Times New Roman"/>
+          <w:color w:val="F92672"/>
+          <w:sz w:val="21"/>
+          <w:szCs w:val="21"/>
+        </w:rPr>
+        <w:t>{</w:t>
+      </w:r>
+      <w:r>
+        <w:rPr>
+          <w:rFonts w:ascii="Consolas" w:eastAsia="Times New Roman" w:hAnsi="Consolas" w:cs="Times New Roman"/>
+          <w:color w:val="F8F8F2"/>
+          <w:sz w:val="21"/>
+          <w:szCs w:val="21"/>
+        </w:rPr>
+        <w:t>(</w:t>
+      </w:r>
+      <w:proofErr w:type="spellStart"/>
+      <w:proofErr w:type="gramStart"/>
+      <w:r>
+        <w:rPr>
+          <w:rFonts w:ascii="Consolas" w:eastAsia="Times New Roman" w:hAnsi="Consolas" w:cs="Times New Roman"/>
+          <w:color w:val="F8F8F2"/>
+          <w:sz w:val="21"/>
+          <w:szCs w:val="21"/>
+        </w:rPr>
+        <w:t>user</w:t>
+      </w:r>
+      <w:r>
+        <w:rPr>
+          <w:rFonts w:ascii="Consolas" w:eastAsia="Times New Roman" w:hAnsi="Consolas" w:cs="Times New Roman"/>
+          <w:color w:val="F92672"/>
+          <w:sz w:val="21"/>
+          <w:szCs w:val="21"/>
+        </w:rPr>
+        <w:t>.</w:t>
+      </w:r>
+      <w:r>
+        <w:rPr>
+          <w:rFonts w:ascii="Consolas" w:eastAsia="Times New Roman" w:hAnsi="Consolas" w:cs="Times New Roman"/>
+          <w:color w:val="F8F8F2"/>
+          <w:sz w:val="21"/>
+          <w:szCs w:val="21"/>
+        </w:rPr>
+        <w:t>userAge</w:t>
+      </w:r>
+      <w:proofErr w:type="spellEnd"/>
+      <w:proofErr w:type="gramEnd"/>
+      <w:r>
+        <w:rPr>
+          <w:rFonts w:ascii="Consolas" w:eastAsia="Times New Roman" w:hAnsi="Consolas" w:cs="Times New Roman"/>
+          <w:color w:val="F92672"/>
+          <w:sz w:val="21"/>
+          <w:szCs w:val="21"/>
+        </w:rPr>
+        <w:t xml:space="preserve"> &amp;&amp;</w:t>
+      </w:r>
+      <w:r>
+        <w:rPr>
+          <w:rFonts w:ascii="Consolas" w:eastAsia="Times New Roman" w:hAnsi="Consolas" w:cs="Times New Roman"/>
+          <w:color w:val="F8F8F2"/>
+          <w:sz w:val="21"/>
+          <w:szCs w:val="21"/>
+        </w:rPr>
+        <w:t xml:space="preserve"> </w:t>
+      </w:r>
+      <w:proofErr w:type="spellStart"/>
+      <w:r>
+        <w:rPr>
+          <w:rFonts w:ascii="Consolas" w:eastAsia="Times New Roman" w:hAnsi="Consolas" w:cs="Times New Roman"/>
+          <w:color w:val="F8F8F2"/>
+          <w:sz w:val="21"/>
+          <w:szCs w:val="21"/>
+        </w:rPr>
+        <w:t>user</w:t>
+      </w:r>
+      <w:r>
+        <w:rPr>
+          <w:rFonts w:ascii="Consolas" w:eastAsia="Times New Roman" w:hAnsi="Consolas" w:cs="Times New Roman"/>
+          <w:color w:val="F92672"/>
+          <w:sz w:val="21"/>
+          <w:szCs w:val="21"/>
+        </w:rPr>
+        <w:t>.</w:t>
+      </w:r>
+      <w:r>
+        <w:rPr>
+          <w:rFonts w:ascii="Consolas" w:eastAsia="Times New Roman" w:hAnsi="Consolas" w:cs="Times New Roman"/>
+          <w:color w:val="F8F8F2"/>
+          <w:sz w:val="21"/>
+          <w:szCs w:val="21"/>
+        </w:rPr>
+        <w:t>userAge</w:t>
+      </w:r>
+      <w:proofErr w:type="spellEnd"/>
+      <w:r>
+        <w:rPr>
+          <w:rFonts w:ascii="Consolas" w:eastAsia="Times New Roman" w:hAnsi="Consolas" w:cs="Times New Roman"/>
+          <w:color w:val="F92672"/>
+          <w:sz w:val="21"/>
+          <w:szCs w:val="21"/>
+        </w:rPr>
+        <w:t xml:space="preserve"> &gt;=</w:t>
+      </w:r>
+      <w:r>
+        <w:rPr>
+          <w:rFonts w:ascii="Consolas" w:eastAsia="Times New Roman" w:hAnsi="Consolas" w:cs="Times New Roman"/>
+          <w:color w:val="F8F8F2"/>
+          <w:sz w:val="21"/>
+          <w:szCs w:val="21"/>
+        </w:rPr>
+        <w:t xml:space="preserve"> </w:t>
+      </w:r>
+      <w:r>
+        <w:rPr>
+          <w:rFonts w:ascii="Consolas" w:eastAsia="Times New Roman" w:hAnsi="Consolas" w:cs="Times New Roman"/>
+          <w:color w:val="AE81FF"/>
+          <w:sz w:val="21"/>
+          <w:szCs w:val="21"/>
+        </w:rPr>
+        <w:t>18</w:t>
+      </w:r>
+      <w:r>
+        <w:rPr>
+          <w:rFonts w:ascii="Consolas" w:eastAsia="Times New Roman" w:hAnsi="Consolas" w:cs="Times New Roman"/>
+          <w:color w:val="F8F8F2"/>
+          <w:sz w:val="21"/>
+          <w:szCs w:val="21"/>
+        </w:rPr>
+        <w:t>)</w:t>
+      </w:r>
+      <w:r>
+        <w:rPr>
+          <w:rFonts w:ascii="Consolas" w:eastAsia="Times New Roman" w:hAnsi="Consolas" w:cs="Times New Roman"/>
+          <w:color w:val="F92672"/>
+          <w:sz w:val="21"/>
+          <w:szCs w:val="21"/>
+        </w:rPr>
+        <w:t xml:space="preserve"> &amp;&amp;</w:t>
+      </w:r>
+      <w:r>
+        <w:rPr>
+          <w:rFonts w:ascii="Consolas" w:eastAsia="Times New Roman" w:hAnsi="Consolas" w:cs="Times New Roman"/>
+          <w:color w:val="F8F8F2"/>
+          <w:sz w:val="21"/>
+          <w:szCs w:val="21"/>
+        </w:rPr>
+        <w:t xml:space="preserve"> &lt;</w:t>
+      </w:r>
+      <w:r>
+        <w:rPr>
+          <w:rFonts w:ascii="Consolas" w:eastAsia="Times New Roman" w:hAnsi="Consolas" w:cs="Times New Roman"/>
+          <w:color w:val="F92672"/>
+          <w:sz w:val="21"/>
+          <w:szCs w:val="21"/>
+        </w:rPr>
+        <w:t>p</w:t>
+      </w:r>
+      <w:r>
+        <w:rPr>
+          <w:rFonts w:ascii="Consolas" w:eastAsia="Times New Roman" w:hAnsi="Consolas" w:cs="Times New Roman"/>
+          <w:color w:val="F8F8F2"/>
+          <w:sz w:val="21"/>
+          <w:szCs w:val="21"/>
+        </w:rPr>
+        <w:t xml:space="preserve">&gt;Age: </w:t>
+      </w:r>
+      <w:r>
+        <w:rPr>
+          <w:rFonts w:ascii="Consolas" w:eastAsia="Times New Roman" w:hAnsi="Consolas" w:cs="Times New Roman"/>
+          <w:color w:val="F92672"/>
+          <w:sz w:val="21"/>
+          <w:szCs w:val="21"/>
+        </w:rPr>
+        <w:t>{</w:t>
+      </w:r>
+      <w:proofErr w:type="spellStart"/>
+      <w:r>
+        <w:rPr>
+          <w:rFonts w:ascii="Consolas" w:eastAsia="Times New Roman" w:hAnsi="Consolas" w:cs="Times New Roman"/>
+          <w:color w:val="F8F8F2"/>
+          <w:sz w:val="21"/>
+          <w:szCs w:val="21"/>
+        </w:rPr>
+        <w:t>user</w:t>
+      </w:r>
+      <w:r>
+        <w:rPr>
+          <w:rFonts w:ascii="Consolas" w:eastAsia="Times New Roman" w:hAnsi="Consolas" w:cs="Times New Roman"/>
+          <w:color w:val="F92672"/>
+          <w:sz w:val="21"/>
+          <w:szCs w:val="21"/>
+        </w:rPr>
+        <w:t>.</w:t>
+      </w:r>
+      <w:r>
+        <w:rPr>
+          <w:rFonts w:ascii="Consolas" w:eastAsia="Times New Roman" w:hAnsi="Consolas" w:cs="Times New Roman"/>
+          <w:color w:val="F8F8F2"/>
+          <w:sz w:val="21"/>
+          <w:szCs w:val="21"/>
+        </w:rPr>
+        <w:t>userAge</w:t>
+      </w:r>
+      <w:proofErr w:type="spellEnd"/>
+      <w:r>
+        <w:rPr>
+          <w:rFonts w:ascii="Consolas" w:eastAsia="Times New Roman" w:hAnsi="Consolas" w:cs="Times New Roman"/>
+          <w:color w:val="F92672"/>
+          <w:sz w:val="21"/>
+          <w:szCs w:val="21"/>
+        </w:rPr>
+        <w:t>}</w:t>
+      </w:r>
+      <w:r>
+        <w:rPr>
+          <w:rFonts w:ascii="Consolas" w:eastAsia="Times New Roman" w:hAnsi="Consolas" w:cs="Times New Roman"/>
+          <w:color w:val="F8F8F2"/>
+          <w:sz w:val="21"/>
+          <w:szCs w:val="21"/>
+        </w:rPr>
+        <w:t>&lt;/</w:t>
+      </w:r>
+      <w:r>
+        <w:rPr>
+          <w:rFonts w:ascii="Consolas" w:eastAsia="Times New Roman" w:hAnsi="Consolas" w:cs="Times New Roman"/>
+          <w:color w:val="F92672"/>
+          <w:sz w:val="21"/>
+          <w:szCs w:val="21"/>
+        </w:rPr>
+        <w:t>p</w:t>
+      </w:r>
+      <w:r>
+        <w:rPr>
+          <w:rFonts w:ascii="Consolas" w:eastAsia="Times New Roman" w:hAnsi="Consolas" w:cs="Times New Roman"/>
+          <w:color w:val="F8F8F2"/>
+          <w:sz w:val="21"/>
+          <w:szCs w:val="21"/>
+        </w:rPr>
+        <w:t>&gt;</w:t>
+      </w:r>
+      <w:r>
+        <w:rPr>
+          <w:rFonts w:ascii="Consolas" w:eastAsia="Times New Roman" w:hAnsi="Consolas" w:cs="Times New Roman"/>
+          <w:color w:val="F92672"/>
+          <w:sz w:val="21"/>
+          <w:szCs w:val="21"/>
+        </w:rPr>
+        <w:t>}</w:t>
+      </w:r>
+    </w:p>
+    <w:p>
+      <w:pPr>
+        <w:pStyle w:val="ListParagraph"/>
+        <w:numPr>
+          <w:ilvl w:val="0"/>
+          <w:numId w:val="1"/>
+        </w:numPr>
+        <w:rPr>
+          <w:i/>
+          <w:u w:val="single"/>
+        </w:rPr>
+      </w:pPr>
+      <w:r>
+        <w:rPr>
+          <w:i/>
+          <w:u w:val="single"/>
+        </w:rPr>
+        <w:t>ES6:</w:t>
+      </w:r>
+    </w:p>
+    <w:p>
+      <w:pPr>
+        <w:pStyle w:val="ListParagraph"/>
+        <w:numPr>
+          <w:ilvl w:val="1"/>
+          <w:numId w:val="1"/>
+        </w:numPr>
+        <w:rPr>
+          <w:i/>
+          <w:u w:val="single"/>
+        </w:rPr>
+      </w:pPr>
+      <w:r>
+        <w:rPr>
+          <w:b/>
+        </w:rPr>
+        <w:t xml:space="preserve">let, </w:t>
+      </w:r>
+      <w:proofErr w:type="spellStart"/>
+      <w:r>
+        <w:rPr>
+          <w:b/>
+        </w:rPr>
+        <w:t>const</w:t>
+      </w:r>
+      <w:proofErr w:type="spellEnd"/>
+    </w:p>
+    <w:p>
+      <w:pPr>
+        <w:pStyle w:val="ListParagraph"/>
+        <w:numPr>
+          <w:ilvl w:val="2"/>
+          <w:numId w:val="1"/>
+        </w:numPr>
+        <w:rPr>
+          <w:b/>
+        </w:rPr>
+      </w:pPr>
+      <w:r>
+        <w:t xml:space="preserve">let: Issue with using </w:t>
+      </w:r>
+      <w:proofErr w:type="spellStart"/>
+      <w:r>
+        <w:t>var</w:t>
+      </w:r>
+      <w:proofErr w:type="spellEnd"/>
+      <w:r>
+        <w:t xml:space="preserve"> is that it is redefinable with no errors. There is no useful case for this and can cause problems. let on the other hand is not redefinable and throws an error in your terminal. You can always reassign let variables, but it is not redefinable. </w:t>
+      </w:r>
+    </w:p>
+    <w:p>
+      <w:pPr>
+        <w:pStyle w:val="ListParagraph"/>
+        <w:numPr>
+          <w:ilvl w:val="2"/>
+          <w:numId w:val="1"/>
+        </w:numPr>
+        <w:rPr>
+          <w:b/>
+        </w:rPr>
+      </w:pPr>
+      <w:proofErr w:type="spellStart"/>
+      <w:r>
+        <w:t>const</w:t>
+      </w:r>
+      <w:proofErr w:type="spellEnd"/>
+      <w:r>
+        <w:t xml:space="preserve">: like let, this is not redefinable. But since this is a constant variable, it is also not </w:t>
+      </w:r>
+      <w:proofErr w:type="gramStart"/>
+      <w:r>
+        <w:t>reassign</w:t>
+      </w:r>
+      <w:proofErr w:type="gramEnd"/>
+      <w:r>
+        <w:t xml:space="preserve"> able. </w:t>
+      </w:r>
+    </w:p>
+    <w:p>
+      <w:pPr>
+        <w:pStyle w:val="ListParagraph"/>
+        <w:numPr>
+          <w:ilvl w:val="2"/>
+          <w:numId w:val="1"/>
+        </w:numPr>
+        <w:rPr>
+          <w:b/>
+        </w:rPr>
+      </w:pPr>
+      <w:r>
+        <w:t xml:space="preserve">Scoping: </w:t>
+      </w:r>
+      <w:proofErr w:type="spellStart"/>
+      <w:r>
+        <w:t>var</w:t>
+      </w:r>
+      <w:proofErr w:type="spellEnd"/>
+      <w:r>
+        <w:t xml:space="preserve">, let, </w:t>
+      </w:r>
+      <w:proofErr w:type="spellStart"/>
+      <w:r>
+        <w:t>const</w:t>
+      </w:r>
+      <w:proofErr w:type="spellEnd"/>
+      <w:r>
+        <w:t xml:space="preserve"> are all function scoped. let and </w:t>
+      </w:r>
+      <w:proofErr w:type="spellStart"/>
+      <w:r>
+        <w:t>const</w:t>
+      </w:r>
+      <w:proofErr w:type="spellEnd"/>
+      <w:r>
+        <w:t xml:space="preserve"> are also block scoped. This means that these variables are not only unique to their functions and cannot be accessed from outside the function, they also cannot be accessed outside of their block. Block scoping means if you define a variable in something like a for loop or if statement, these variables are unique to these blocks and cannot be accessed from outside of this scope. </w:t>
+      </w:r>
+    </w:p>
+    <w:p>
+      <w:pPr>
+        <w:pStyle w:val="ListParagraph"/>
+        <w:numPr>
+          <w:ilvl w:val="1"/>
+          <w:numId w:val="1"/>
+        </w:numPr>
+        <w:rPr>
+          <w:b/>
+        </w:rPr>
+      </w:pPr>
+      <w:r>
+        <w:rPr>
+          <w:b/>
+        </w:rPr>
+        <w:lastRenderedPageBreak/>
+        <w:t xml:space="preserve">Arrow Functions: </w:t>
+      </w:r>
+      <w:r>
+        <w:t>A brand new syntax for creating functions offered through es6.</w:t>
+      </w:r>
+    </w:p>
+    <w:p>
+      <w:pPr>
+        <w:pStyle w:val="ListParagraph"/>
+        <w:numPr>
+          <w:ilvl w:val="0"/>
+          <w:numId w:val="1"/>
+        </w:numPr>
+        <w:shd w:val="clear" w:color="auto" w:fill="272822"/>
+        <w:spacing w:after="0" w:line="285" w:lineRule="atLeast"/>
+        <w:rPr>
+          <w:rFonts w:ascii="Consolas" w:eastAsia="Times New Roman" w:hAnsi="Consolas" w:cs="Times New Roman"/>
+          <w:color w:val="F8F8F2"/>
+          <w:sz w:val="21"/>
+          <w:szCs w:val="21"/>
+        </w:rPr>
+      </w:pPr>
+      <w:proofErr w:type="spellStart"/>
+      <w:r>
+        <w:rPr>
+          <w:rFonts w:ascii="Consolas" w:eastAsia="Times New Roman" w:hAnsi="Consolas" w:cs="Times New Roman"/>
+          <w:i/>
+          <w:iCs/>
+          <w:color w:val="66D9EF"/>
+          <w:sz w:val="21"/>
+          <w:szCs w:val="21"/>
+        </w:rPr>
+        <w:t>const</w:t>
+      </w:r>
+      <w:proofErr w:type="spellEnd"/>
+      <w:r>
+        <w:rPr>
+          <w:rFonts w:ascii="Consolas" w:eastAsia="Times New Roman" w:hAnsi="Consolas" w:cs="Times New Roman"/>
+          <w:color w:val="F8F8F2"/>
+          <w:sz w:val="21"/>
+          <w:szCs w:val="21"/>
+        </w:rPr>
+        <w:t xml:space="preserve"> </w:t>
+      </w:r>
+      <w:proofErr w:type="spellStart"/>
+      <w:r>
+        <w:rPr>
+          <w:rFonts w:ascii="Consolas" w:eastAsia="Times New Roman" w:hAnsi="Consolas" w:cs="Times New Roman"/>
+          <w:color w:val="A6E22E"/>
+          <w:sz w:val="21"/>
+          <w:szCs w:val="21"/>
+        </w:rPr>
+        <w:t>squareArrow</w:t>
+      </w:r>
+      <w:proofErr w:type="spellEnd"/>
+      <w:r>
+        <w:rPr>
+          <w:rFonts w:ascii="Consolas" w:eastAsia="Times New Roman" w:hAnsi="Consolas" w:cs="Times New Roman"/>
+          <w:color w:val="F8F8F2"/>
+          <w:sz w:val="21"/>
+          <w:szCs w:val="21"/>
+        </w:rPr>
+        <w:t xml:space="preserve"> </w:t>
+      </w:r>
+      <w:r>
+        <w:rPr>
+          <w:rFonts w:ascii="Consolas" w:eastAsia="Times New Roman" w:hAnsi="Consolas" w:cs="Times New Roman"/>
+          <w:color w:val="F92672"/>
+          <w:sz w:val="21"/>
+          <w:szCs w:val="21"/>
+        </w:rPr>
+        <w:t>=</w:t>
+      </w:r>
+      <w:r>
+        <w:rPr>
+          <w:rFonts w:ascii="Consolas" w:eastAsia="Times New Roman" w:hAnsi="Consolas" w:cs="Times New Roman"/>
+          <w:color w:val="F8F8F2"/>
+          <w:sz w:val="21"/>
+          <w:szCs w:val="21"/>
+        </w:rPr>
+        <w:t xml:space="preserve"> (x) </w:t>
+      </w:r>
+      <w:r>
+        <w:rPr>
+          <w:rFonts w:ascii="Consolas" w:eastAsia="Times New Roman" w:hAnsi="Consolas" w:cs="Times New Roman"/>
+          <w:i/>
+          <w:iCs/>
+          <w:color w:val="66D9EF"/>
+          <w:sz w:val="21"/>
+          <w:szCs w:val="21"/>
+        </w:rPr>
+        <w:t>=&gt;</w:t>
+      </w:r>
+      <w:r>
+        <w:rPr>
+          <w:rFonts w:ascii="Consolas" w:eastAsia="Times New Roman" w:hAnsi="Consolas" w:cs="Times New Roman"/>
+          <w:color w:val="F8F8F2"/>
+          <w:sz w:val="21"/>
+          <w:szCs w:val="21"/>
+        </w:rPr>
+        <w:t xml:space="preserve"> {</w:t>
+      </w:r>
+      <w:r>
+        <w:rPr>
+          <w:rFonts w:ascii="Consolas" w:eastAsia="Times New Roman" w:hAnsi="Consolas" w:cs="Times New Roman"/>
+          <w:color w:val="75715E"/>
+          <w:sz w:val="21"/>
+          <w:szCs w:val="21"/>
+        </w:rPr>
+        <w:t xml:space="preserve"> </w:t>
+      </w:r>
+    </w:p>
+    <w:p>
+      <w:pPr>
+        <w:pStyle w:val="ListParagraph"/>
+        <w:numPr>
+          <w:ilvl w:val="0"/>
+          <w:numId w:val="1"/>
+        </w:numPr>
+        <w:shd w:val="clear" w:color="auto" w:fill="272822"/>
+        <w:spacing w:after="0" w:line="285" w:lineRule="atLeast"/>
+        <w:rPr>
+          <w:rFonts w:ascii="Consolas" w:eastAsia="Times New Roman" w:hAnsi="Consolas" w:cs="Times New Roman"/>
+          <w:color w:val="F8F8F2"/>
+          <w:sz w:val="21"/>
+          <w:szCs w:val="21"/>
+        </w:rPr>
+      </w:pPr>
+      <w:r>
+        <w:rPr>
+          <w:rFonts w:ascii="Consolas" w:eastAsia="Times New Roman" w:hAnsi="Consolas" w:cs="Times New Roman"/>
+          <w:color w:val="F92672"/>
+          <w:sz w:val="21"/>
+          <w:szCs w:val="21"/>
+        </w:rPr>
+        <w:t xml:space="preserve">    return</w:t>
+      </w:r>
+      <w:r>
+        <w:rPr>
+          <w:rFonts w:ascii="Consolas" w:eastAsia="Times New Roman" w:hAnsi="Consolas" w:cs="Times New Roman"/>
+          <w:color w:val="F8F8F2"/>
+          <w:sz w:val="21"/>
+          <w:szCs w:val="21"/>
+        </w:rPr>
+        <w:t xml:space="preserve"> x</w:t>
+      </w:r>
+      <w:r>
+        <w:rPr>
+          <w:rFonts w:ascii="Consolas" w:eastAsia="Times New Roman" w:hAnsi="Consolas" w:cs="Times New Roman"/>
+          <w:color w:val="F92672"/>
+          <w:sz w:val="21"/>
+          <w:szCs w:val="21"/>
+        </w:rPr>
+        <w:t>*</w:t>
+      </w:r>
+      <w:r>
+        <w:rPr>
+          <w:rFonts w:ascii="Consolas" w:eastAsia="Times New Roman" w:hAnsi="Consolas" w:cs="Times New Roman"/>
+          <w:color w:val="F8F8F2"/>
+          <w:sz w:val="21"/>
+          <w:szCs w:val="21"/>
+        </w:rPr>
+        <w:t>x;</w:t>
+      </w:r>
+    </w:p>
+    <w:p>
+      <w:pPr>
+        <w:pStyle w:val="ListParagraph"/>
+        <w:numPr>
+          <w:ilvl w:val="0"/>
+          <w:numId w:val="1"/>
+        </w:numPr>
+        <w:shd w:val="clear" w:color="auto" w:fill="272822"/>
+        <w:spacing w:after="0" w:line="285" w:lineRule="atLeast"/>
+        <w:rPr>
+          <w:rFonts w:ascii="Consolas" w:eastAsia="Times New Roman" w:hAnsi="Consolas" w:cs="Times New Roman"/>
+          <w:color w:val="F8F8F2"/>
+          <w:sz w:val="21"/>
+          <w:szCs w:val="21"/>
+        </w:rPr>
+      </w:pPr>
+      <w:r>
+        <w:rPr>
+          <w:rFonts w:ascii="Consolas" w:eastAsia="Times New Roman" w:hAnsi="Consolas" w:cs="Times New Roman"/>
+          <w:color w:val="F8F8F2"/>
+          <w:sz w:val="21"/>
+          <w:szCs w:val="21"/>
+        </w:rPr>
+        <w:t>};</w:t>
+      </w:r>
+    </w:p>
+    <w:p>
+      <w:pPr>
+        <w:pStyle w:val="ListParagraph"/>
+        <w:numPr>
+          <w:ilvl w:val="0"/>
+          <w:numId w:val="1"/>
+        </w:numPr>
+        <w:shd w:val="clear" w:color="auto" w:fill="272822"/>
+        <w:spacing w:after="0" w:line="285" w:lineRule="atLeast"/>
+        <w:rPr>
+          <w:rFonts w:ascii="Consolas" w:eastAsia="Times New Roman" w:hAnsi="Consolas" w:cs="Times New Roman"/>
+          <w:color w:val="F8F8F2"/>
+          <w:sz w:val="21"/>
+          <w:szCs w:val="21"/>
+        </w:rPr>
+      </w:pPr>
+      <w:r>
+        <w:rPr>
+          <w:rFonts w:ascii="Consolas" w:eastAsia="Times New Roman" w:hAnsi="Consolas" w:cs="Times New Roman"/>
+          <w:i/>
+          <w:iCs/>
+          <w:color w:val="66D9EF"/>
+          <w:sz w:val="21"/>
+          <w:szCs w:val="21"/>
+        </w:rPr>
+        <w:t>console</w:t>
+      </w:r>
+      <w:r>
+        <w:rPr>
+          <w:rFonts w:ascii="Consolas" w:eastAsia="Times New Roman" w:hAnsi="Consolas" w:cs="Times New Roman"/>
+          <w:color w:val="F92672"/>
+          <w:sz w:val="21"/>
+          <w:szCs w:val="21"/>
+        </w:rPr>
+        <w:t>.</w:t>
+      </w:r>
+      <w:r>
+        <w:rPr>
+          <w:rFonts w:ascii="Consolas" w:eastAsia="Times New Roman" w:hAnsi="Consolas" w:cs="Times New Roman"/>
+          <w:color w:val="66D9EF"/>
+          <w:sz w:val="21"/>
+          <w:szCs w:val="21"/>
+        </w:rPr>
+        <w:t>log</w:t>
+      </w:r>
+      <w:r>
+        <w:rPr>
+          <w:rFonts w:ascii="Consolas" w:eastAsia="Times New Roman" w:hAnsi="Consolas" w:cs="Times New Roman"/>
+          <w:color w:val="F8F8F2"/>
+          <w:sz w:val="21"/>
+          <w:szCs w:val="21"/>
+        </w:rPr>
+        <w:t>(</w:t>
+      </w:r>
+      <w:proofErr w:type="spellStart"/>
+      <w:proofErr w:type="gramStart"/>
+      <w:r>
+        <w:rPr>
+          <w:rFonts w:ascii="Consolas" w:eastAsia="Times New Roman" w:hAnsi="Consolas" w:cs="Times New Roman"/>
+          <w:color w:val="A6E22E"/>
+          <w:sz w:val="21"/>
+          <w:szCs w:val="21"/>
+        </w:rPr>
+        <w:t>squareArrow</w:t>
+      </w:r>
+      <w:proofErr w:type="spellEnd"/>
+      <w:r>
+        <w:rPr>
+          <w:rFonts w:ascii="Consolas" w:eastAsia="Times New Roman" w:hAnsi="Consolas" w:cs="Times New Roman"/>
+          <w:color w:val="F8F8F2"/>
+          <w:sz w:val="21"/>
+          <w:szCs w:val="21"/>
+        </w:rPr>
+        <w:t>(</w:t>
+      </w:r>
+      <w:proofErr w:type="gramEnd"/>
+      <w:r>
+        <w:rPr>
+          <w:rFonts w:ascii="Consolas" w:eastAsia="Times New Roman" w:hAnsi="Consolas" w:cs="Times New Roman"/>
+          <w:color w:val="AE81FF"/>
+          <w:sz w:val="21"/>
+          <w:szCs w:val="21"/>
+        </w:rPr>
+        <w:t>10</w:t>
+      </w:r>
+      <w:r>
+        <w:rPr>
+          <w:rFonts w:ascii="Consolas" w:eastAsia="Times New Roman" w:hAnsi="Consolas" w:cs="Times New Roman"/>
+          <w:color w:val="F8F8F2"/>
+          <w:sz w:val="21"/>
+          <w:szCs w:val="21"/>
+        </w:rPr>
+        <w:t>));</w:t>
+      </w:r>
+    </w:p>
+    <w:p>
+      <w:pPr>
+        <w:pStyle w:val="ListParagraph"/>
+        <w:numPr>
+          <w:ilvl w:val="2"/>
+          <w:numId w:val="1"/>
+        </w:numPr>
+        <w:rPr>
+          <w:rFonts w:cstheme="minorHAnsi"/>
+          <w:b/>
+          <w:szCs w:val="20"/>
+        </w:rPr>
+      </w:pPr>
+      <w:r>
+        <w:rPr>
+          <w:rFonts w:eastAsia="Times New Roman" w:cstheme="minorHAnsi"/>
+          <w:szCs w:val="20"/>
+        </w:rPr>
+        <w:t>N</w:t>
+      </w:r>
+      <w:r>
+        <w:rPr>
+          <w:rFonts w:eastAsia="Times New Roman" w:cstheme="minorHAnsi"/>
+          <w:szCs w:val="20"/>
+        </w:rPr>
+        <w:t xml:space="preserve">otice that the function name is now anonymous, so you cannot define a function by name and you must use </w:t>
+      </w:r>
+      <w:r>
+        <w:rPr>
+          <w:rFonts w:eastAsia="Times New Roman" w:cstheme="minorHAnsi"/>
+          <w:szCs w:val="20"/>
+        </w:rPr>
+        <w:t xml:space="preserve">a variable. </w:t>
+      </w:r>
+    </w:p>
+    <w:p>
+      <w:pPr>
+        <w:pStyle w:val="ListParagraph"/>
+        <w:numPr>
+          <w:ilvl w:val="2"/>
+          <w:numId w:val="1"/>
+        </w:numPr>
+        <w:rPr>
+          <w:rFonts w:cstheme="minorHAnsi"/>
+          <w:b/>
+          <w:szCs w:val="20"/>
+        </w:rPr>
+      </w:pPr>
+      <w:r>
+        <w:rPr>
+          <w:rFonts w:eastAsia="Times New Roman" w:cstheme="minorHAnsi"/>
+          <w:i/>
+          <w:szCs w:val="20"/>
+        </w:rPr>
+        <w:t>Expression Syntax</w:t>
+      </w:r>
+      <w:r>
+        <w:rPr>
+          <w:rFonts w:eastAsia="Times New Roman" w:cstheme="minorHAnsi"/>
+          <w:szCs w:val="20"/>
+        </w:rPr>
+        <w:t>: allows us to be more concise with our functions by not having a function body. Expression syntax functions do not have a return, instead the single expression is implicitly returned. Good for functions that return a single expression:</w:t>
+      </w:r>
+    </w:p>
+    <w:p>
+      <w:pPr>
+        <w:pStyle w:val="ListParagraph"/>
+        <w:numPr>
+          <w:ilvl w:val="0"/>
+          <w:numId w:val="1"/>
+        </w:numPr>
+        <w:shd w:val="clear" w:color="auto" w:fill="272822"/>
+        <w:spacing w:after="0" w:line="285" w:lineRule="atLeast"/>
+        <w:rPr>
+          <w:rFonts w:ascii="Consolas" w:eastAsia="Times New Roman" w:hAnsi="Consolas" w:cs="Times New Roman"/>
+          <w:color w:val="F8F8F2"/>
+          <w:sz w:val="21"/>
+          <w:szCs w:val="21"/>
+        </w:rPr>
+      </w:pPr>
+      <w:proofErr w:type="spellStart"/>
+      <w:r>
+        <w:rPr>
+          <w:rFonts w:ascii="Consolas" w:eastAsia="Times New Roman" w:hAnsi="Consolas" w:cs="Times New Roman"/>
+          <w:i/>
+          <w:iCs/>
+          <w:color w:val="66D9EF"/>
+          <w:sz w:val="21"/>
+          <w:szCs w:val="21"/>
+        </w:rPr>
+        <w:t>const</w:t>
+      </w:r>
+      <w:proofErr w:type="spellEnd"/>
+      <w:r>
+        <w:rPr>
+          <w:rFonts w:ascii="Consolas" w:eastAsia="Times New Roman" w:hAnsi="Consolas" w:cs="Times New Roman"/>
+          <w:color w:val="F8F8F2"/>
+          <w:sz w:val="21"/>
+          <w:szCs w:val="21"/>
+        </w:rPr>
+        <w:t xml:space="preserve"> </w:t>
+      </w:r>
+      <w:proofErr w:type="spellStart"/>
+      <w:r>
+        <w:rPr>
+          <w:rFonts w:ascii="Consolas" w:eastAsia="Times New Roman" w:hAnsi="Consolas" w:cs="Times New Roman"/>
+          <w:color w:val="A6E22E"/>
+          <w:sz w:val="21"/>
+          <w:szCs w:val="21"/>
+        </w:rPr>
+        <w:t>squareArrowExp</w:t>
+      </w:r>
+      <w:proofErr w:type="spellEnd"/>
+      <w:r>
+        <w:rPr>
+          <w:rFonts w:ascii="Consolas" w:eastAsia="Times New Roman" w:hAnsi="Consolas" w:cs="Times New Roman"/>
+          <w:color w:val="F8F8F2"/>
+          <w:sz w:val="21"/>
+          <w:szCs w:val="21"/>
+        </w:rPr>
+        <w:t xml:space="preserve"> </w:t>
+      </w:r>
+      <w:r>
+        <w:rPr>
+          <w:rFonts w:ascii="Consolas" w:eastAsia="Times New Roman" w:hAnsi="Consolas" w:cs="Times New Roman"/>
+          <w:color w:val="F92672"/>
+          <w:sz w:val="21"/>
+          <w:szCs w:val="21"/>
+        </w:rPr>
+        <w:t>=</w:t>
+      </w:r>
+      <w:r>
+        <w:rPr>
+          <w:rFonts w:ascii="Consolas" w:eastAsia="Times New Roman" w:hAnsi="Consolas" w:cs="Times New Roman"/>
+          <w:color w:val="F8F8F2"/>
+          <w:sz w:val="21"/>
+          <w:szCs w:val="21"/>
+        </w:rPr>
+        <w:t xml:space="preserve"> (x) </w:t>
+      </w:r>
+      <w:r>
+        <w:rPr>
+          <w:rFonts w:ascii="Consolas" w:eastAsia="Times New Roman" w:hAnsi="Consolas" w:cs="Times New Roman"/>
+          <w:i/>
+          <w:iCs/>
+          <w:color w:val="66D9EF"/>
+          <w:sz w:val="21"/>
+          <w:szCs w:val="21"/>
+        </w:rPr>
+        <w:t>=&gt;</w:t>
+      </w:r>
+      <w:r>
+        <w:rPr>
+          <w:rFonts w:ascii="Consolas" w:eastAsia="Times New Roman" w:hAnsi="Consolas" w:cs="Times New Roman"/>
+          <w:color w:val="F8F8F2"/>
+          <w:sz w:val="21"/>
+          <w:szCs w:val="21"/>
+        </w:rPr>
+        <w:t xml:space="preserve"> x</w:t>
+      </w:r>
+      <w:r>
+        <w:rPr>
+          <w:rFonts w:ascii="Consolas" w:eastAsia="Times New Roman" w:hAnsi="Consolas" w:cs="Times New Roman"/>
+          <w:color w:val="F92672"/>
+          <w:sz w:val="21"/>
+          <w:szCs w:val="21"/>
+        </w:rPr>
+        <w:t xml:space="preserve"> *</w:t>
+      </w:r>
+      <w:r>
+        <w:rPr>
+          <w:rFonts w:ascii="Consolas" w:eastAsia="Times New Roman" w:hAnsi="Consolas" w:cs="Times New Roman"/>
+          <w:color w:val="F8F8F2"/>
+          <w:sz w:val="21"/>
+          <w:szCs w:val="21"/>
+        </w:rPr>
+        <w:t xml:space="preserve"> x; </w:t>
+      </w:r>
+    </w:p>
+    <w:p>
+      <w:pPr>
+        <w:pStyle w:val="ListParagraph"/>
+        <w:numPr>
+          <w:ilvl w:val="0"/>
+          <w:numId w:val="1"/>
+        </w:numPr>
+        <w:shd w:val="clear" w:color="auto" w:fill="272822"/>
+        <w:spacing w:after="0" w:line="285" w:lineRule="atLeast"/>
+        <w:rPr>
+          <w:rFonts w:ascii="Consolas" w:eastAsia="Times New Roman" w:hAnsi="Consolas" w:cs="Times New Roman"/>
+          <w:color w:val="F8F8F2"/>
+          <w:sz w:val="21"/>
+          <w:szCs w:val="21"/>
+        </w:rPr>
+      </w:pPr>
+      <w:r>
+        <w:rPr>
+          <w:rFonts w:ascii="Consolas" w:eastAsia="Times New Roman" w:hAnsi="Consolas" w:cs="Times New Roman"/>
+          <w:i/>
+          <w:iCs/>
+          <w:color w:val="66D9EF"/>
+          <w:sz w:val="21"/>
+          <w:szCs w:val="21"/>
+        </w:rPr>
+        <w:t>console</w:t>
+      </w:r>
+      <w:r>
+        <w:rPr>
+          <w:rFonts w:ascii="Consolas" w:eastAsia="Times New Roman" w:hAnsi="Consolas" w:cs="Times New Roman"/>
+          <w:color w:val="F92672"/>
+          <w:sz w:val="21"/>
+          <w:szCs w:val="21"/>
+        </w:rPr>
+        <w:t>.</w:t>
+      </w:r>
+      <w:r>
+        <w:rPr>
+          <w:rFonts w:ascii="Consolas" w:eastAsia="Times New Roman" w:hAnsi="Consolas" w:cs="Times New Roman"/>
+          <w:color w:val="66D9EF"/>
+          <w:sz w:val="21"/>
+          <w:szCs w:val="21"/>
+        </w:rPr>
+        <w:t>log</w:t>
+      </w:r>
+      <w:r>
+        <w:rPr>
+          <w:rFonts w:ascii="Consolas" w:eastAsia="Times New Roman" w:hAnsi="Consolas" w:cs="Times New Roman"/>
+          <w:color w:val="F8F8F2"/>
+          <w:sz w:val="21"/>
+          <w:szCs w:val="21"/>
+        </w:rPr>
+        <w:t>(</w:t>
+      </w:r>
+      <w:proofErr w:type="spellStart"/>
+      <w:proofErr w:type="gramStart"/>
+      <w:r>
+        <w:rPr>
+          <w:rFonts w:ascii="Consolas" w:eastAsia="Times New Roman" w:hAnsi="Consolas" w:cs="Times New Roman"/>
+          <w:color w:val="A6E22E"/>
+          <w:sz w:val="21"/>
+          <w:szCs w:val="21"/>
+        </w:rPr>
+        <w:t>squareArrowExp</w:t>
+      </w:r>
+      <w:proofErr w:type="spellEnd"/>
+      <w:r>
+        <w:rPr>
+          <w:rFonts w:ascii="Consolas" w:eastAsia="Times New Roman" w:hAnsi="Consolas" w:cs="Times New Roman"/>
+          <w:color w:val="F8F8F2"/>
+          <w:sz w:val="21"/>
+          <w:szCs w:val="21"/>
+        </w:rPr>
+        <w:t>(</w:t>
+      </w:r>
+      <w:proofErr w:type="gramEnd"/>
+      <w:r>
+        <w:rPr>
+          <w:rFonts w:ascii="Consolas" w:eastAsia="Times New Roman" w:hAnsi="Consolas" w:cs="Times New Roman"/>
+          <w:color w:val="AE81FF"/>
+          <w:sz w:val="21"/>
+          <w:szCs w:val="21"/>
+        </w:rPr>
+        <w:t>11</w:t>
+      </w:r>
+      <w:r>
+        <w:rPr>
+          <w:rFonts w:ascii="Consolas" w:eastAsia="Times New Roman" w:hAnsi="Consolas" w:cs="Times New Roman"/>
+          <w:color w:val="F8F8F2"/>
+          <w:sz w:val="21"/>
+          <w:szCs w:val="21"/>
+        </w:rPr>
+        <w:t>));</w:t>
+      </w:r>
+    </w:p>
+    <w:p>
+      <w:pPr>
+        <w:pStyle w:val="ListParagraph"/>
+        <w:numPr>
+          <w:ilvl w:val="2"/>
+          <w:numId w:val="1"/>
+        </w:numPr>
+        <w:rPr>
+          <w:rFonts w:cstheme="minorHAnsi"/>
+          <w:b/>
+          <w:szCs w:val="20"/>
+        </w:rPr>
+      </w:pPr>
       <w:bookmarkStart w:id="0" w:name="_GoBack"/>
       <w:bookmarkEnd w:id="0"/>
     </w:p>
     <w:p>
       <w:pPr>
         <w:pStyle w:val="ListParagraph"/>
-        <w:numPr>
-          <w:ilvl w:val="0"/>
-          <w:numId w:val="1"/>
-        </w:numPr>
-        <w:shd w:val="clear" w:color="auto" w:fill="272822"/>
-        <w:spacing w:after="0" w:line="285" w:lineRule="atLeast"/>
-        <w:rPr>
-          <w:rFonts w:ascii="Consolas" w:eastAsia="Times New Roman" w:hAnsi="Consolas" w:cs="Times New Roman"/>
-          <w:color w:val="F8F8F2"/>
-          <w:sz w:val="21"/>
-          <w:szCs w:val="21"/>
-        </w:rPr>
-      </w:pPr>
-      <w:r>
-        <w:rPr>
-          <w:rFonts w:ascii="Consolas" w:eastAsia="Times New Roman" w:hAnsi="Consolas" w:cs="Times New Roman"/>
-          <w:color w:val="F92672"/>
-          <w:sz w:val="21"/>
-          <w:szCs w:val="21"/>
-        </w:rPr>
-        <w:t>{</w:t>
-      </w:r>
-      <w:r>
-        <w:rPr>
-          <w:rFonts w:ascii="Consolas" w:eastAsia="Times New Roman" w:hAnsi="Consolas" w:cs="Times New Roman"/>
-          <w:color w:val="F8F8F2"/>
-          <w:sz w:val="21"/>
-          <w:szCs w:val="21"/>
-        </w:rPr>
-        <w:t>(</w:t>
-      </w:r>
-      <w:proofErr w:type="gramStart"/>
-      <w:r>
-        <w:rPr>
-          <w:rFonts w:ascii="Consolas" w:eastAsia="Times New Roman" w:hAnsi="Consolas" w:cs="Times New Roman"/>
-          <w:color w:val="F8F8F2"/>
-          <w:sz w:val="21"/>
-          <w:szCs w:val="21"/>
-        </w:rPr>
-        <w:t>user</w:t>
-      </w:r>
-      <w:r>
-        <w:rPr>
-          <w:rFonts w:ascii="Consolas" w:eastAsia="Times New Roman" w:hAnsi="Consolas" w:cs="Times New Roman"/>
-          <w:color w:val="F92672"/>
-          <w:sz w:val="21"/>
-          <w:szCs w:val="21"/>
-        </w:rPr>
-        <w:t>.</w:t>
-      </w:r>
-      <w:r>
-        <w:rPr>
-          <w:rFonts w:ascii="Consolas" w:eastAsia="Times New Roman" w:hAnsi="Consolas" w:cs="Times New Roman"/>
-          <w:color w:val="F8F8F2"/>
-          <w:sz w:val="21"/>
-          <w:szCs w:val="21"/>
-        </w:rPr>
-        <w:t>userAge</w:t>
-      </w:r>
-      <w:proofErr w:type="gramEnd"/>
-      <w:r>
-        <w:rPr>
-          <w:rFonts w:ascii="Consolas" w:eastAsia="Times New Roman" w:hAnsi="Consolas" w:cs="Times New Roman"/>
-          <w:color w:val="F92672"/>
-          <w:sz w:val="21"/>
-          <w:szCs w:val="21"/>
-        </w:rPr>
-        <w:t xml:space="preserve"> &amp;&amp;</w:t>
-      </w:r>
-      <w:r>
-        <w:rPr>
-          <w:rFonts w:ascii="Consolas" w:eastAsia="Times New Roman" w:hAnsi="Consolas" w:cs="Times New Roman"/>
-          <w:color w:val="F8F8F2"/>
-          <w:sz w:val="21"/>
-          <w:szCs w:val="21"/>
-        </w:rPr>
-        <w:t xml:space="preserve"> user</w:t>
-      </w:r>
-      <w:r>
-        <w:rPr>
-          <w:rFonts w:ascii="Consolas" w:eastAsia="Times New Roman" w:hAnsi="Consolas" w:cs="Times New Roman"/>
-          <w:color w:val="F92672"/>
-          <w:sz w:val="21"/>
-          <w:szCs w:val="21"/>
-        </w:rPr>
-        <w:t>.</w:t>
-      </w:r>
-      <w:r>
-        <w:rPr>
-          <w:rFonts w:ascii="Consolas" w:eastAsia="Times New Roman" w:hAnsi="Consolas" w:cs="Times New Roman"/>
-          <w:color w:val="F8F8F2"/>
-          <w:sz w:val="21"/>
-          <w:szCs w:val="21"/>
-        </w:rPr>
-        <w:t>userAge</w:t>
-      </w:r>
-      <w:r>
-        <w:rPr>
-          <w:rFonts w:ascii="Consolas" w:eastAsia="Times New Roman" w:hAnsi="Consolas" w:cs="Times New Roman"/>
-          <w:color w:val="F92672"/>
-          <w:sz w:val="21"/>
-          <w:szCs w:val="21"/>
-        </w:rPr>
-        <w:t xml:space="preserve"> &gt;=</w:t>
-      </w:r>
-      <w:r>
-        <w:rPr>
-          <w:rFonts w:ascii="Consolas" w:eastAsia="Times New Roman" w:hAnsi="Consolas" w:cs="Times New Roman"/>
-          <w:color w:val="F8F8F2"/>
-          <w:sz w:val="21"/>
-          <w:szCs w:val="21"/>
-        </w:rPr>
-        <w:t xml:space="preserve"> </w:t>
-      </w:r>
-      <w:r>
-        <w:rPr>
-          <w:rFonts w:ascii="Consolas" w:eastAsia="Times New Roman" w:hAnsi="Consolas" w:cs="Times New Roman"/>
-          <w:color w:val="AE81FF"/>
-          <w:sz w:val="21"/>
-          <w:szCs w:val="21"/>
-        </w:rPr>
-        <w:t>18</w:t>
-      </w:r>
-      <w:r>
-        <w:rPr>
-          <w:rFonts w:ascii="Consolas" w:eastAsia="Times New Roman" w:hAnsi="Consolas" w:cs="Times New Roman"/>
-          <w:color w:val="F8F8F2"/>
-          <w:sz w:val="21"/>
-          <w:szCs w:val="21"/>
-        </w:rPr>
-        <w:t>)</w:t>
-      </w:r>
-      <w:r>
-        <w:rPr>
-          <w:rFonts w:ascii="Consolas" w:eastAsia="Times New Roman" w:hAnsi="Consolas" w:cs="Times New Roman"/>
-          <w:color w:val="F92672"/>
-          <w:sz w:val="21"/>
-          <w:szCs w:val="21"/>
-        </w:rPr>
-        <w:t xml:space="preserve"> &amp;&amp;</w:t>
-      </w:r>
-      <w:r>
-        <w:rPr>
-          <w:rFonts w:ascii="Consolas" w:eastAsia="Times New Roman" w:hAnsi="Consolas" w:cs="Times New Roman"/>
-          <w:color w:val="F8F8F2"/>
-          <w:sz w:val="21"/>
-          <w:szCs w:val="21"/>
-        </w:rPr>
-        <w:t xml:space="preserve"> &lt;</w:t>
-      </w:r>
-      <w:r>
-        <w:rPr>
-          <w:rFonts w:ascii="Consolas" w:eastAsia="Times New Roman" w:hAnsi="Consolas" w:cs="Times New Roman"/>
-          <w:color w:val="F92672"/>
-          <w:sz w:val="21"/>
-          <w:szCs w:val="21"/>
-        </w:rPr>
-        <w:t>p</w:t>
-      </w:r>
-      <w:r>
-        <w:rPr>
-          <w:rFonts w:ascii="Consolas" w:eastAsia="Times New Roman" w:hAnsi="Consolas" w:cs="Times New Roman"/>
-          <w:color w:val="F8F8F2"/>
-          <w:sz w:val="21"/>
-          <w:szCs w:val="21"/>
-        </w:rPr>
-        <w:t xml:space="preserve">&gt;Age: </w:t>
-      </w:r>
-      <w:r>
-        <w:rPr>
-          <w:rFonts w:ascii="Consolas" w:eastAsia="Times New Roman" w:hAnsi="Consolas" w:cs="Times New Roman"/>
-          <w:color w:val="F92672"/>
-          <w:sz w:val="21"/>
-          <w:szCs w:val="21"/>
-        </w:rPr>
-        <w:t>{</w:t>
-      </w:r>
-      <w:r>
-        <w:rPr>
-          <w:rFonts w:ascii="Consolas" w:eastAsia="Times New Roman" w:hAnsi="Consolas" w:cs="Times New Roman"/>
-          <w:color w:val="F8F8F2"/>
-          <w:sz w:val="21"/>
-          <w:szCs w:val="21"/>
-        </w:rPr>
-        <w:t>user</w:t>
-      </w:r>
-      <w:r>
-        <w:rPr>
-          <w:rFonts w:ascii="Consolas" w:eastAsia="Times New Roman" w:hAnsi="Consolas" w:cs="Times New Roman"/>
-          <w:color w:val="F92672"/>
-          <w:sz w:val="21"/>
-          <w:szCs w:val="21"/>
-        </w:rPr>
-        <w:t>.</w:t>
-      </w:r>
-      <w:r>
-        <w:rPr>
-          <w:rFonts w:ascii="Consolas" w:eastAsia="Times New Roman" w:hAnsi="Consolas" w:cs="Times New Roman"/>
-          <w:color w:val="F8F8F2"/>
-          <w:sz w:val="21"/>
-          <w:szCs w:val="21"/>
-        </w:rPr>
-        <w:t>userAge</w:t>
-      </w:r>
-      <w:r>
-        <w:rPr>
-          <w:rFonts w:ascii="Consolas" w:eastAsia="Times New Roman" w:hAnsi="Consolas" w:cs="Times New Roman"/>
-          <w:color w:val="F92672"/>
-          <w:sz w:val="21"/>
-          <w:szCs w:val="21"/>
-        </w:rPr>
-        <w:t>}</w:t>
-      </w:r>
-      <w:r>
-        <w:rPr>
-          <w:rFonts w:ascii="Consolas" w:eastAsia="Times New Roman" w:hAnsi="Consolas" w:cs="Times New Roman"/>
-          <w:color w:val="F8F8F2"/>
-          <w:sz w:val="21"/>
-          <w:szCs w:val="21"/>
-        </w:rPr>
-        <w:t>&lt;/</w:t>
-      </w:r>
-      <w:r>
-        <w:rPr>
-          <w:rFonts w:ascii="Consolas" w:eastAsia="Times New Roman" w:hAnsi="Consolas" w:cs="Times New Roman"/>
-          <w:color w:val="F92672"/>
-          <w:sz w:val="21"/>
-          <w:szCs w:val="21"/>
-        </w:rPr>
-        <w:t>p</w:t>
-      </w:r>
-      <w:r>
-        <w:rPr>
-          <w:rFonts w:ascii="Consolas" w:eastAsia="Times New Roman" w:hAnsi="Consolas" w:cs="Times New Roman"/>
-          <w:color w:val="F8F8F2"/>
-          <w:sz w:val="21"/>
-          <w:szCs w:val="21"/>
-        </w:rPr>
-        <w:t>&gt;</w:t>
-      </w:r>
-      <w:r>
-        <w:rPr>
-          <w:rFonts w:ascii="Consolas" w:eastAsia="Times New Roman" w:hAnsi="Consolas" w:cs="Times New Roman"/>
-          <w:color w:val="F92672"/>
-          <w:sz w:val="21"/>
-          <w:szCs w:val="21"/>
-        </w:rPr>
-        <w:t>}</w:t>
-      </w:r>
-    </w:p>
-    <w:p>
-      <w:pPr>
-        <w:pStyle w:val="ListParagraph"/>
-        <w:ind w:left="2160"/>
+        <w:ind w:left="1440"/>
         <w:rPr>
           <w:b/>
         </w:rPr>

</xml_diff>